<commit_message>
Minor modifications to document formatting
</commit_message>
<xml_diff>
--- a/STD.docx
+++ b/STD.docx
@@ -170,17 +170,8 @@
           <w:rFonts w:cs="Times New Roman"/>
           <w:lang w:val="es-ES"/>
         </w:rPr>
-        <w:t xml:space="preserve"> </w:t>
-      </w:r>
-      <w:proofErr w:type="spellStart"/>
-      <w:r>
-        <w:rPr>
-          <w:rFonts w:cs="Times New Roman"/>
-          <w:lang w:val="es-ES"/>
-        </w:rPr>
-        <w:t>Maroofi</w:t>
-      </w:r>
-      <w:proofErr w:type="spellEnd"/>
+        <w:t xml:space="preserve"> Maroofi</w:t>
+      </w:r>
     </w:p>
     <w:p>
       <w:pPr>
@@ -357,7 +348,7 @@
         </w:rPr>
       </w:pPr>
       <w:bookmarkStart w:id="0" w:name="_Toc20817890"/>
-      <w:bookmarkStart w:id="1" w:name="_Toc33901080"/>
+      <w:bookmarkStart w:id="1" w:name="_Toc34138756"/>
       <w:r>
         <w:rPr>
           <w:rFonts w:cs="Times New Roman"/>
@@ -525,7 +516,7 @@
           <w:r>
             <w:fldChar w:fldCharType="separate"/>
           </w:r>
-          <w:hyperlink w:anchor="_Toc33901080" w:history="1">
+          <w:hyperlink w:anchor="_Toc34138756" w:history="1">
             <w:r>
               <w:rPr>
                 <w:rStyle w:val="Hyperlink"/>
@@ -553,7 +544,7 @@
                 <w:noProof/>
                 <w:webHidden/>
               </w:rPr>
-              <w:instrText xml:space="preserve"> PAGEREF _Toc33901080 \h </w:instrText>
+              <w:instrText xml:space="preserve"> PAGEREF _Toc34138756 \h </w:instrText>
             </w:r>
             <w:r>
               <w:rPr>
@@ -597,7 +588,7 @@
               <w:szCs w:val="24"/>
             </w:rPr>
           </w:pPr>
-          <w:hyperlink w:anchor="_Toc33901081" w:history="1">
+          <w:hyperlink w:anchor="_Toc34138757" w:history="1">
             <w:r>
               <w:rPr>
                 <w:rStyle w:val="Hyperlink"/>
@@ -641,7 +632,7 @@
                 <w:noProof/>
                 <w:webHidden/>
               </w:rPr>
-              <w:instrText xml:space="preserve"> PAGEREF _Toc33901081 \h </w:instrText>
+              <w:instrText xml:space="preserve"> PAGEREF _Toc34138757 \h </w:instrText>
             </w:r>
             <w:r>
               <w:rPr>
@@ -685,7 +676,7 @@
               <w:szCs w:val="24"/>
             </w:rPr>
           </w:pPr>
-          <w:hyperlink w:anchor="_Toc33901082" w:history="1">
+          <w:hyperlink w:anchor="_Toc34138758" w:history="1">
             <w:r>
               <w:rPr>
                 <w:rStyle w:val="Hyperlink"/>
@@ -727,7 +718,7 @@
                 <w:noProof/>
                 <w:webHidden/>
               </w:rPr>
-              <w:instrText xml:space="preserve"> PAGEREF _Toc33901082 \h </w:instrText>
+              <w:instrText xml:space="preserve"> PAGEREF _Toc34138758 \h </w:instrText>
             </w:r>
             <w:r>
               <w:rPr>
@@ -771,7 +762,7 @@
               <w:szCs w:val="24"/>
             </w:rPr>
           </w:pPr>
-          <w:hyperlink w:anchor="_Toc33901083" w:history="1">
+          <w:hyperlink w:anchor="_Toc34138759" w:history="1">
             <w:r>
               <w:rPr>
                 <w:rStyle w:val="Hyperlink"/>
@@ -813,7 +804,7 @@
                 <w:noProof/>
                 <w:webHidden/>
               </w:rPr>
-              <w:instrText xml:space="preserve"> PAGEREF _Toc33901083 \h </w:instrText>
+              <w:instrText xml:space="preserve"> PAGEREF _Toc34138759 \h </w:instrText>
             </w:r>
             <w:r>
               <w:rPr>
@@ -857,7 +848,7 @@
               <w:szCs w:val="24"/>
             </w:rPr>
           </w:pPr>
-          <w:hyperlink w:anchor="_Toc33901084" w:history="1">
+          <w:hyperlink w:anchor="_Toc34138760" w:history="1">
             <w:r>
               <w:rPr>
                 <w:rStyle w:val="Hyperlink"/>
@@ -899,7 +890,7 @@
                 <w:noProof/>
                 <w:webHidden/>
               </w:rPr>
-              <w:instrText xml:space="preserve"> PAGEREF _Toc33901084 \h </w:instrText>
+              <w:instrText xml:space="preserve"> PAGEREF _Toc34138760 \h </w:instrText>
             </w:r>
             <w:r>
               <w:rPr>
@@ -943,7 +934,7 @@
               <w:szCs w:val="24"/>
             </w:rPr>
           </w:pPr>
-          <w:hyperlink w:anchor="_Toc33901085" w:history="1">
+          <w:hyperlink w:anchor="_Toc34138761" w:history="1">
             <w:r>
               <w:rPr>
                 <w:rStyle w:val="Hyperlink"/>
@@ -985,7 +976,7 @@
                 <w:noProof/>
                 <w:webHidden/>
               </w:rPr>
-              <w:instrText xml:space="preserve"> PAGEREF _Toc33901085 \h </w:instrText>
+              <w:instrText xml:space="preserve"> PAGEREF _Toc34138761 \h </w:instrText>
             </w:r>
             <w:r>
               <w:rPr>
@@ -1029,7 +1020,7 @@
               <w:szCs w:val="24"/>
             </w:rPr>
           </w:pPr>
-          <w:hyperlink w:anchor="_Toc33901086" w:history="1">
+          <w:hyperlink w:anchor="_Toc34138762" w:history="1">
             <w:r>
               <w:rPr>
                 <w:rStyle w:val="Hyperlink"/>
@@ -1071,7 +1062,7 @@
                 <w:noProof/>
                 <w:webHidden/>
               </w:rPr>
-              <w:instrText xml:space="preserve"> PAGEREF _Toc33901086 \h </w:instrText>
+              <w:instrText xml:space="preserve"> PAGEREF _Toc34138762 \h </w:instrText>
             </w:r>
             <w:r>
               <w:rPr>
@@ -1115,7 +1106,7 @@
               <w:szCs w:val="24"/>
             </w:rPr>
           </w:pPr>
-          <w:hyperlink w:anchor="_Toc33901087" w:history="1">
+          <w:hyperlink w:anchor="_Toc34138763" w:history="1">
             <w:r>
               <w:rPr>
                 <w:rStyle w:val="Hyperlink"/>
@@ -1157,7 +1148,7 @@
                 <w:noProof/>
                 <w:webHidden/>
               </w:rPr>
-              <w:instrText xml:space="preserve"> PAGEREF _Toc33901087 \h </w:instrText>
+              <w:instrText xml:space="preserve"> PAGEREF _Toc34138763 \h </w:instrText>
             </w:r>
             <w:r>
               <w:rPr>
@@ -1201,7 +1192,7 @@
               <w:szCs w:val="24"/>
             </w:rPr>
           </w:pPr>
-          <w:hyperlink w:anchor="_Toc33901088" w:history="1">
+          <w:hyperlink w:anchor="_Toc34138764" w:history="1">
             <w:r>
               <w:rPr>
                 <w:rStyle w:val="Hyperlink"/>
@@ -1243,7 +1234,7 @@
                 <w:noProof/>
                 <w:webHidden/>
               </w:rPr>
-              <w:instrText xml:space="preserve"> PAGEREF _Toc33901088 \h </w:instrText>
+              <w:instrText xml:space="preserve"> PAGEREF _Toc34138764 \h </w:instrText>
             </w:r>
             <w:r>
               <w:rPr>
@@ -1287,7 +1278,7 @@
               <w:szCs w:val="24"/>
             </w:rPr>
           </w:pPr>
-          <w:hyperlink w:anchor="_Toc33901089" w:history="1">
+          <w:hyperlink w:anchor="_Toc34138765" w:history="1">
             <w:r>
               <w:rPr>
                 <w:rStyle w:val="Hyperlink"/>
@@ -1329,7 +1320,7 @@
                 <w:noProof/>
                 <w:webHidden/>
               </w:rPr>
-              <w:instrText xml:space="preserve"> PAGEREF _Toc33901089 \h </w:instrText>
+              <w:instrText xml:space="preserve"> PAGEREF _Toc34138765 \h </w:instrText>
             </w:r>
             <w:r>
               <w:rPr>
@@ -1349,7 +1340,7 @@
                 <w:noProof/>
                 <w:webHidden/>
               </w:rPr>
-              <w:t>6</w:t>
+              <w:t>7</w:t>
             </w:r>
             <w:r>
               <w:rPr>
@@ -1373,7 +1364,7 @@
               <w:szCs w:val="24"/>
             </w:rPr>
           </w:pPr>
-          <w:hyperlink w:anchor="_Toc33901090" w:history="1">
+          <w:hyperlink w:anchor="_Toc34138766" w:history="1">
             <w:r>
               <w:rPr>
                 <w:rStyle w:val="Hyperlink"/>
@@ -1415,7 +1406,7 @@
                 <w:noProof/>
                 <w:webHidden/>
               </w:rPr>
-              <w:instrText xml:space="preserve"> PAGEREF _Toc33901090 \h </w:instrText>
+              <w:instrText xml:space="preserve"> PAGEREF _Toc34138766 \h </w:instrText>
             </w:r>
             <w:r>
               <w:rPr>
@@ -1435,7 +1426,7 @@
                 <w:noProof/>
                 <w:webHidden/>
               </w:rPr>
-              <w:t>6</w:t>
+              <w:t>7</w:t>
             </w:r>
             <w:r>
               <w:rPr>
@@ -1459,7 +1450,7 @@
               <w:szCs w:val="24"/>
             </w:rPr>
           </w:pPr>
-          <w:hyperlink w:anchor="_Toc33901091" w:history="1">
+          <w:hyperlink w:anchor="_Toc34138767" w:history="1">
             <w:r>
               <w:rPr>
                 <w:rStyle w:val="Hyperlink"/>
@@ -1501,7 +1492,7 @@
                 <w:noProof/>
                 <w:webHidden/>
               </w:rPr>
-              <w:instrText xml:space="preserve"> PAGEREF _Toc33901091 \h </w:instrText>
+              <w:instrText xml:space="preserve"> PAGEREF _Toc34138767 \h </w:instrText>
             </w:r>
             <w:r>
               <w:rPr>
@@ -1521,7 +1512,7 @@
                 <w:noProof/>
                 <w:webHidden/>
               </w:rPr>
-              <w:t>6</w:t>
+              <w:t>7</w:t>
             </w:r>
             <w:r>
               <w:rPr>
@@ -1545,7 +1536,7 @@
               <w:szCs w:val="24"/>
             </w:rPr>
           </w:pPr>
-          <w:hyperlink w:anchor="_Toc33901092" w:history="1">
+          <w:hyperlink w:anchor="_Toc34138768" w:history="1">
             <w:r>
               <w:rPr>
                 <w:rStyle w:val="Hyperlink"/>
@@ -1587,7 +1578,7 @@
                 <w:noProof/>
                 <w:webHidden/>
               </w:rPr>
-              <w:instrText xml:space="preserve"> PAGEREF _Toc33901092 \h </w:instrText>
+              <w:instrText xml:space="preserve"> PAGEREF _Toc34138768 \h </w:instrText>
             </w:r>
             <w:r>
               <w:rPr>
@@ -1607,7 +1598,7 @@
                 <w:noProof/>
                 <w:webHidden/>
               </w:rPr>
-              <w:t>6</w:t>
+              <w:t>7</w:t>
             </w:r>
             <w:r>
               <w:rPr>
@@ -1631,7 +1622,7 @@
               <w:szCs w:val="24"/>
             </w:rPr>
           </w:pPr>
-          <w:hyperlink w:anchor="_Toc33901093" w:history="1">
+          <w:hyperlink w:anchor="_Toc34138769" w:history="1">
             <w:r>
               <w:rPr>
                 <w:rStyle w:val="Hyperlink"/>
@@ -1673,7 +1664,7 @@
                 <w:noProof/>
                 <w:webHidden/>
               </w:rPr>
-              <w:instrText xml:space="preserve"> PAGEREF _Toc33901093 \h </w:instrText>
+              <w:instrText xml:space="preserve"> PAGEREF _Toc34138769 \h </w:instrText>
             </w:r>
             <w:r>
               <w:rPr>
@@ -1693,7 +1684,7 @@
                 <w:noProof/>
                 <w:webHidden/>
               </w:rPr>
-              <w:t>6</w:t>
+              <w:t>8</w:t>
             </w:r>
             <w:r>
               <w:rPr>
@@ -1717,7 +1708,7 @@
               <w:szCs w:val="24"/>
             </w:rPr>
           </w:pPr>
-          <w:hyperlink w:anchor="_Toc33901094" w:history="1">
+          <w:hyperlink w:anchor="_Toc34138770" w:history="1">
             <w:r>
               <w:rPr>
                 <w:rStyle w:val="Hyperlink"/>
@@ -1759,7 +1750,7 @@
                 <w:noProof/>
                 <w:webHidden/>
               </w:rPr>
-              <w:instrText xml:space="preserve"> PAGEREF _Toc33901094 \h </w:instrText>
+              <w:instrText xml:space="preserve"> PAGEREF _Toc34138770 \h </w:instrText>
             </w:r>
             <w:r>
               <w:rPr>
@@ -1779,7 +1770,7 @@
                 <w:noProof/>
                 <w:webHidden/>
               </w:rPr>
-              <w:t>6</w:t>
+              <w:t>8</w:t>
             </w:r>
             <w:r>
               <w:rPr>
@@ -1803,7 +1794,7 @@
               <w:szCs w:val="24"/>
             </w:rPr>
           </w:pPr>
-          <w:hyperlink w:anchor="_Toc33901095" w:history="1">
+          <w:hyperlink w:anchor="_Toc34138771" w:history="1">
             <w:r>
               <w:rPr>
                 <w:rStyle w:val="Hyperlink"/>
@@ -1845,7 +1836,7 @@
                 <w:noProof/>
                 <w:webHidden/>
               </w:rPr>
-              <w:instrText xml:space="preserve"> PAGEREF _Toc33901095 \h </w:instrText>
+              <w:instrText xml:space="preserve"> PAGEREF _Toc34138771 \h </w:instrText>
             </w:r>
             <w:r>
               <w:rPr>
@@ -1865,7 +1856,7 @@
                 <w:noProof/>
                 <w:webHidden/>
               </w:rPr>
-              <w:t>6</w:t>
+              <w:t>8</w:t>
             </w:r>
             <w:r>
               <w:rPr>
@@ -1889,7 +1880,7 @@
               <w:szCs w:val="24"/>
             </w:rPr>
           </w:pPr>
-          <w:hyperlink w:anchor="_Toc33901096" w:history="1">
+          <w:hyperlink w:anchor="_Toc34138772" w:history="1">
             <w:r>
               <w:rPr>
                 <w:rStyle w:val="Hyperlink"/>
@@ -1931,7 +1922,7 @@
                 <w:noProof/>
                 <w:webHidden/>
               </w:rPr>
-              <w:instrText xml:space="preserve"> PAGEREF _Toc33901096 \h </w:instrText>
+              <w:instrText xml:space="preserve"> PAGEREF _Toc34138772 \h </w:instrText>
             </w:r>
             <w:r>
               <w:rPr>
@@ -1951,7 +1942,7 @@
                 <w:noProof/>
                 <w:webHidden/>
               </w:rPr>
-              <w:t>6</w:t>
+              <w:t>12</w:t>
             </w:r>
             <w:r>
               <w:rPr>
@@ -1975,7 +1966,7 @@
               <w:szCs w:val="24"/>
             </w:rPr>
           </w:pPr>
-          <w:hyperlink w:anchor="_Toc33901097" w:history="1">
+          <w:hyperlink w:anchor="_Toc34138773" w:history="1">
             <w:r>
               <w:rPr>
                 <w:rStyle w:val="Hyperlink"/>
@@ -2017,7 +2008,7 @@
                 <w:noProof/>
                 <w:webHidden/>
               </w:rPr>
-              <w:instrText xml:space="preserve"> PAGEREF _Toc33901097 \h </w:instrText>
+              <w:instrText xml:space="preserve"> PAGEREF _Toc34138773 \h </w:instrText>
             </w:r>
             <w:r>
               <w:rPr>
@@ -2037,7 +2028,7 @@
                 <w:noProof/>
                 <w:webHidden/>
               </w:rPr>
-              <w:t>6</w:t>
+              <w:t>12</w:t>
             </w:r>
             <w:r>
               <w:rPr>
@@ -2061,7 +2052,7 @@
               <w:szCs w:val="24"/>
             </w:rPr>
           </w:pPr>
-          <w:hyperlink w:anchor="_Toc33901098" w:history="1">
+          <w:hyperlink w:anchor="_Toc34138774" w:history="1">
             <w:r>
               <w:rPr>
                 <w:rStyle w:val="Hyperlink"/>
@@ -2103,7 +2094,7 @@
                 <w:noProof/>
                 <w:webHidden/>
               </w:rPr>
-              <w:instrText xml:space="preserve"> PAGEREF _Toc33901098 \h </w:instrText>
+              <w:instrText xml:space="preserve"> PAGEREF _Toc34138774 \h </w:instrText>
             </w:r>
             <w:r>
               <w:rPr>
@@ -2123,7 +2114,7 @@
                 <w:noProof/>
                 <w:webHidden/>
               </w:rPr>
-              <w:t>7</w:t>
+              <w:t>12</w:t>
             </w:r>
             <w:r>
               <w:rPr>
@@ -2147,7 +2138,7 @@
               <w:szCs w:val="24"/>
             </w:rPr>
           </w:pPr>
-          <w:hyperlink w:anchor="_Toc33901099" w:history="1">
+          <w:hyperlink w:anchor="_Toc34138775" w:history="1">
             <w:r>
               <w:rPr>
                 <w:rStyle w:val="Hyperlink"/>
@@ -2189,7 +2180,7 @@
                 <w:noProof/>
                 <w:webHidden/>
               </w:rPr>
-              <w:instrText xml:space="preserve"> PAGEREF _Toc33901099 \h </w:instrText>
+              <w:instrText xml:space="preserve"> PAGEREF _Toc34138775 \h </w:instrText>
             </w:r>
             <w:r>
               <w:rPr>
@@ -2209,7 +2200,7 @@
                 <w:noProof/>
                 <w:webHidden/>
               </w:rPr>
-              <w:t>7</w:t>
+              <w:t>12</w:t>
             </w:r>
             <w:r>
               <w:rPr>
@@ -2233,7 +2224,7 @@
               <w:szCs w:val="24"/>
             </w:rPr>
           </w:pPr>
-          <w:hyperlink w:anchor="_Toc33901100" w:history="1">
+          <w:hyperlink w:anchor="_Toc34138776" w:history="1">
             <w:r>
               <w:rPr>
                 <w:rStyle w:val="Hyperlink"/>
@@ -2275,7 +2266,7 @@
                 <w:noProof/>
                 <w:webHidden/>
               </w:rPr>
-              <w:instrText xml:space="preserve"> PAGEREF _Toc33901100 \h </w:instrText>
+              <w:instrText xml:space="preserve"> PAGEREF _Toc34138776 \h </w:instrText>
             </w:r>
             <w:r>
               <w:rPr>
@@ -2295,7 +2286,7 @@
                 <w:noProof/>
                 <w:webHidden/>
               </w:rPr>
-              <w:t>46</w:t>
+              <w:t>52</w:t>
             </w:r>
             <w:r>
               <w:rPr>
@@ -2319,7 +2310,7 @@
               <w:szCs w:val="24"/>
             </w:rPr>
           </w:pPr>
-          <w:hyperlink w:anchor="_Toc33901101" w:history="1">
+          <w:hyperlink w:anchor="_Toc34138777" w:history="1">
             <w:r>
               <w:rPr>
                 <w:rStyle w:val="Hyperlink"/>
@@ -2361,7 +2352,7 @@
                 <w:noProof/>
                 <w:webHidden/>
               </w:rPr>
-              <w:instrText xml:space="preserve"> PAGEREF _Toc33901101 \h </w:instrText>
+              <w:instrText xml:space="preserve"> PAGEREF _Toc34138777 \h </w:instrText>
             </w:r>
             <w:r>
               <w:rPr>
@@ -2381,7 +2372,7 @@
                 <w:noProof/>
                 <w:webHidden/>
               </w:rPr>
-              <w:t>47</w:t>
+              <w:t>53</w:t>
             </w:r>
             <w:r>
               <w:rPr>
@@ -2405,7 +2396,7 @@
               <w:szCs w:val="24"/>
             </w:rPr>
           </w:pPr>
-          <w:hyperlink w:anchor="_Toc33901102" w:history="1">
+          <w:hyperlink w:anchor="_Toc34138778" w:history="1">
             <w:r>
               <w:rPr>
                 <w:rStyle w:val="Hyperlink"/>
@@ -2447,7 +2438,7 @@
                 <w:noProof/>
                 <w:webHidden/>
               </w:rPr>
-              <w:instrText xml:space="preserve"> PAGEREF _Toc33901102 \h </w:instrText>
+              <w:instrText xml:space="preserve"> PAGEREF _Toc34138778 \h </w:instrText>
             </w:r>
             <w:r>
               <w:rPr>
@@ -2467,7 +2458,7 @@
                 <w:noProof/>
                 <w:webHidden/>
               </w:rPr>
-              <w:t>48</w:t>
+              <w:t>54</w:t>
             </w:r>
             <w:r>
               <w:rPr>
@@ -2491,7 +2482,7 @@
               <w:szCs w:val="24"/>
             </w:rPr>
           </w:pPr>
-          <w:hyperlink w:anchor="_Toc33901103" w:history="1">
+          <w:hyperlink w:anchor="_Toc34138779" w:history="1">
             <w:r>
               <w:rPr>
                 <w:rStyle w:val="Hyperlink"/>
@@ -2533,7 +2524,7 @@
                 <w:noProof/>
                 <w:webHidden/>
               </w:rPr>
-              <w:instrText xml:space="preserve"> PAGEREF _Toc33901103 \h </w:instrText>
+              <w:instrText xml:space="preserve"> PAGEREF _Toc34138779 \h </w:instrText>
             </w:r>
             <w:r>
               <w:rPr>
@@ -2553,7 +2544,7 @@
                 <w:noProof/>
                 <w:webHidden/>
               </w:rPr>
-              <w:t>49</w:t>
+              <w:t>55</w:t>
             </w:r>
             <w:r>
               <w:rPr>
@@ -2577,7 +2568,7 @@
               <w:szCs w:val="24"/>
             </w:rPr>
           </w:pPr>
-          <w:hyperlink w:anchor="_Toc33901104" w:history="1">
+          <w:hyperlink w:anchor="_Toc34138780" w:history="1">
             <w:r>
               <w:rPr>
                 <w:rStyle w:val="Hyperlink"/>
@@ -2619,7 +2610,7 @@
                 <w:noProof/>
                 <w:webHidden/>
               </w:rPr>
-              <w:instrText xml:space="preserve"> PAGEREF _Toc33901104 \h </w:instrText>
+              <w:instrText xml:space="preserve"> PAGEREF _Toc34138780 \h </w:instrText>
             </w:r>
             <w:r>
               <w:rPr>
@@ -2639,7 +2630,7 @@
                 <w:noProof/>
                 <w:webHidden/>
               </w:rPr>
-              <w:t>50</w:t>
+              <w:t>56</w:t>
             </w:r>
             <w:r>
               <w:rPr>
@@ -2663,7 +2654,7 @@
               <w:szCs w:val="24"/>
             </w:rPr>
           </w:pPr>
-          <w:hyperlink w:anchor="_Toc33901105" w:history="1">
+          <w:hyperlink w:anchor="_Toc34138781" w:history="1">
             <w:r>
               <w:rPr>
                 <w:rStyle w:val="Hyperlink"/>
@@ -2705,7 +2696,7 @@
                 <w:noProof/>
                 <w:webHidden/>
               </w:rPr>
-              <w:instrText xml:space="preserve"> PAGEREF _Toc33901105 \h </w:instrText>
+              <w:instrText xml:space="preserve"> PAGEREF _Toc34138781 \h </w:instrText>
             </w:r>
             <w:r>
               <w:rPr>
@@ -2725,7 +2716,7 @@
                 <w:noProof/>
                 <w:webHidden/>
               </w:rPr>
-              <w:t>50</w:t>
+              <w:t>56</w:t>
             </w:r>
             <w:r>
               <w:rPr>
@@ -2749,7 +2740,7 @@
               <w:szCs w:val="24"/>
             </w:rPr>
           </w:pPr>
-          <w:hyperlink w:anchor="_Toc33901106" w:history="1">
+          <w:hyperlink w:anchor="_Toc34138782" w:history="1">
             <w:r>
               <w:rPr>
                 <w:rStyle w:val="Hyperlink"/>
@@ -2791,7 +2782,7 @@
                 <w:noProof/>
                 <w:webHidden/>
               </w:rPr>
-              <w:instrText xml:space="preserve"> PAGEREF _Toc33901106 \h </w:instrText>
+              <w:instrText xml:space="preserve"> PAGEREF _Toc34138782 \h </w:instrText>
             </w:r>
             <w:r>
               <w:rPr>
@@ -2811,7 +2802,7 @@
                 <w:noProof/>
                 <w:webHidden/>
               </w:rPr>
-              <w:t>50</w:t>
+              <w:t>56</w:t>
             </w:r>
             <w:r>
               <w:rPr>
@@ -2835,7 +2826,7 @@
               <w:szCs w:val="24"/>
             </w:rPr>
           </w:pPr>
-          <w:hyperlink w:anchor="_Toc33901107" w:history="1">
+          <w:hyperlink w:anchor="_Toc34138783" w:history="1">
             <w:r>
               <w:rPr>
                 <w:rStyle w:val="Hyperlink"/>
@@ -2877,7 +2868,7 @@
                 <w:noProof/>
                 <w:webHidden/>
               </w:rPr>
-              <w:instrText xml:space="preserve"> PAGEREF _Toc33901107 \h </w:instrText>
+              <w:instrText xml:space="preserve"> PAGEREF _Toc34138783 \h </w:instrText>
             </w:r>
             <w:r>
               <w:rPr>
@@ -2897,7 +2888,7 @@
                 <w:noProof/>
                 <w:webHidden/>
               </w:rPr>
-              <w:t>52</w:t>
+              <w:t>58</w:t>
             </w:r>
             <w:r>
               <w:rPr>
@@ -2921,7 +2912,7 @@
               <w:szCs w:val="24"/>
             </w:rPr>
           </w:pPr>
-          <w:hyperlink w:anchor="_Toc33901108" w:history="1">
+          <w:hyperlink w:anchor="_Toc34138784" w:history="1">
             <w:r>
               <w:rPr>
                 <w:rStyle w:val="Hyperlink"/>
@@ -2963,7 +2954,7 @@
                 <w:noProof/>
                 <w:webHidden/>
               </w:rPr>
-              <w:instrText xml:space="preserve"> PAGEREF _Toc33901108 \h </w:instrText>
+              <w:instrText xml:space="preserve"> PAGEREF _Toc34138784 \h </w:instrText>
             </w:r>
             <w:r>
               <w:rPr>
@@ -2983,7 +2974,7 @@
                 <w:noProof/>
                 <w:webHidden/>
               </w:rPr>
-              <w:t>52</w:t>
+              <w:t>58</w:t>
             </w:r>
             <w:r>
               <w:rPr>
@@ -3007,7 +2998,7 @@
               <w:szCs w:val="24"/>
             </w:rPr>
           </w:pPr>
-          <w:hyperlink w:anchor="_Toc33901109" w:history="1">
+          <w:hyperlink w:anchor="_Toc34138785" w:history="1">
             <w:r>
               <w:rPr>
                 <w:rStyle w:val="Hyperlink"/>
@@ -3049,7 +3040,7 @@
                 <w:noProof/>
                 <w:webHidden/>
               </w:rPr>
-              <w:instrText xml:space="preserve"> PAGEREF _Toc33901109 \h </w:instrText>
+              <w:instrText xml:space="preserve"> PAGEREF _Toc34138785 \h </w:instrText>
             </w:r>
             <w:r>
               <w:rPr>
@@ -3069,7 +3060,7 @@
                 <w:noProof/>
                 <w:webHidden/>
               </w:rPr>
-              <w:t>52</w:t>
+              <w:t>58</w:t>
             </w:r>
             <w:r>
               <w:rPr>
@@ -3095,7 +3086,7 @@
         </w:rPr>
       </w:pPr>
       <w:bookmarkStart w:id="2" w:name="_Toc20817891"/>
-      <w:bookmarkStart w:id="3" w:name="_Toc33901081"/>
+      <w:bookmarkStart w:id="3" w:name="_Toc34138757"/>
       <w:r>
         <w:rPr>
           <w:rFonts w:cs="Times New Roman"/>
@@ -3212,7 +3203,7 @@
       <w:pPr>
         <w:pStyle w:val="Heading2"/>
       </w:pPr>
-      <w:bookmarkStart w:id="4" w:name="_Toc33901082"/>
+      <w:bookmarkStart w:id="4" w:name="_Toc34138758"/>
       <w:r>
         <w:t>Overview of System</w:t>
       </w:r>
@@ -3286,7 +3277,7 @@
           <w:rFonts w:eastAsiaTheme="minorHAnsi"/>
         </w:rPr>
       </w:pPr>
-      <w:bookmarkStart w:id="5" w:name="_Toc33901083"/>
+      <w:bookmarkStart w:id="5" w:name="_Toc34138759"/>
       <w:r>
         <w:rPr>
           <w:rFonts w:eastAsiaTheme="minorHAnsi"/>
@@ -3443,7 +3434,7 @@
       <w:pPr>
         <w:pStyle w:val="Heading2"/>
       </w:pPr>
-      <w:bookmarkStart w:id="6" w:name="_Toc33901084"/>
+      <w:bookmarkStart w:id="6" w:name="_Toc34138760"/>
       <w:r>
         <w:t>Overall Testing Approach</w:t>
       </w:r>
@@ -3528,7 +3519,7 @@
       <w:pPr>
         <w:pStyle w:val="Heading2"/>
       </w:pPr>
-      <w:bookmarkStart w:id="7" w:name="_Toc33901085"/>
+      <w:bookmarkStart w:id="7" w:name="_Toc34138761"/>
       <w:r>
         <w:t>Terminology</w:t>
       </w:r>
@@ -4160,7 +4151,7 @@
       <w:pPr>
         <w:pStyle w:val="Heading2"/>
       </w:pPr>
-      <w:bookmarkStart w:id="8" w:name="_Toc33901086"/>
+      <w:bookmarkStart w:id="8" w:name="_Toc34138762"/>
       <w:r>
         <w:t>Document Organization</w:t>
       </w:r>
@@ -4188,7 +4179,7 @@
       <w:pPr>
         <w:pStyle w:val="Heading1"/>
       </w:pPr>
-      <w:bookmarkStart w:id="9" w:name="_Toc33901087"/>
+      <w:bookmarkStart w:id="9" w:name="_Toc34138763"/>
       <w:r>
         <w:t>Specification Test Plan</w:t>
       </w:r>
@@ -4246,7 +4237,7 @@
       <w:pPr>
         <w:pStyle w:val="Heading2"/>
       </w:pPr>
-      <w:bookmarkStart w:id="10" w:name="_Toc33901088"/>
+      <w:bookmarkStart w:id="10" w:name="_Toc34138764"/>
       <w:r>
         <w:t>Organization</w:t>
       </w:r>
@@ -4656,7 +4647,7 @@
       <w:pPr>
         <w:pStyle w:val="Heading2"/>
       </w:pPr>
-      <w:bookmarkStart w:id="11" w:name="_Toc33901089"/>
+      <w:bookmarkStart w:id="11" w:name="_Toc34138765"/>
       <w:r>
         <w:lastRenderedPageBreak/>
         <w:t>Hardware &amp; Software Requirements</w:t>
@@ -4881,7 +4872,7 @@
       <w:pPr>
         <w:pStyle w:val="Heading2"/>
       </w:pPr>
-      <w:bookmarkStart w:id="16" w:name="_Toc33901090"/>
+      <w:bookmarkStart w:id="16" w:name="_Toc34138766"/>
       <w:r>
         <w:t>Test Reference Items</w:t>
       </w:r>
@@ -4891,7 +4882,7 @@
       <w:pPr>
         <w:pStyle w:val="Heading2"/>
       </w:pPr>
-      <w:bookmarkStart w:id="17" w:name="_Toc33901091"/>
+      <w:bookmarkStart w:id="17" w:name="_Toc34138767"/>
       <w:r>
         <w:t>Tested Features</w:t>
       </w:r>
@@ -5021,7 +5012,7 @@
       <w:pPr>
         <w:pStyle w:val="Heading2"/>
       </w:pPr>
-      <w:bookmarkStart w:id="18" w:name="_Toc33901092"/>
+      <w:bookmarkStart w:id="18" w:name="_Toc34138768"/>
       <w:r>
         <w:t>Features Not Tested</w:t>
       </w:r>
@@ -5092,7 +5083,7 @@
       <w:pPr>
         <w:pStyle w:val="Heading2"/>
       </w:pPr>
-      <w:bookmarkStart w:id="19" w:name="_Toc33901093"/>
+      <w:bookmarkStart w:id="19" w:name="_Toc34138769"/>
       <w:r>
         <w:t>Work Breakdown</w:t>
       </w:r>
@@ -5103,7 +5094,7 @@
       <w:pPr>
         <w:pStyle w:val="Heading1"/>
       </w:pPr>
-      <w:bookmarkStart w:id="20" w:name="_Toc33901094"/>
+      <w:bookmarkStart w:id="20" w:name="_Toc34138770"/>
       <w:r>
         <w:t>Unit Testing</w:t>
       </w:r>
@@ -5113,7 +5104,7 @@
       <w:pPr>
         <w:pStyle w:val="Heading2"/>
       </w:pPr>
-      <w:bookmarkStart w:id="21" w:name="_Toc33901095"/>
+      <w:bookmarkStart w:id="21" w:name="_Toc34138771"/>
       <w:r>
         <w:t>Unit Test Cases</w:t>
       </w:r>
@@ -5131,12 +5122,10 @@
       <w:r>
         <w:t xml:space="preserve">All implemented methods in the </w:t>
       </w:r>
-      <w:bookmarkStart w:id="22" w:name="_GoBack"/>
       <w:proofErr w:type="spellStart"/>
       <w:r>
         <w:t>ModelFacade</w:t>
       </w:r>
-      <w:bookmarkEnd w:id="22"/>
       <w:proofErr w:type="spellEnd"/>
       <w:r>
         <w:t xml:space="preserve"> class were subject to testing during the unit testing phase. </w:t>
@@ -5144,15 +5133,7 @@
     </w:p>
     <w:p>
       <w:r>
-        <w:t xml:space="preserve">The objectives of the following tests are to verify program behavior </w:t>
-      </w:r>
-      <w:proofErr w:type="gramStart"/>
-      <w:r>
-        <w:t>and also</w:t>
-      </w:r>
-      <w:proofErr w:type="gramEnd"/>
-      <w:r>
-        <w:t xml:space="preserve"> verify that each method behaves gracefully when given unexpected input. Each function is given at least one test with valid input and one test with invalid input (except for those functions that do not receive any input.)</w:t>
+        <w:t>The objectives of the following tests are to verify program behavior and also verify that each method behaves gracefully when given unexpected input. Each function is given at least one test with valid input and one test with invalid input (except for those functions that do not receive any input.)</w:t>
       </w:r>
     </w:p>
     <w:p>
@@ -8839,7 +8820,21 @@
               <w:rPr>
                 <w:rFonts w:ascii="Consolas" w:hAnsi="Consolas"/>
               </w:rPr>
-              <w:t>", "Mailman", "3059032234", "test@email.com", "900 Walker Street", "1234567890", "Bank of America");</w:t>
+              <w:t>", "Mailman", "3059032234", "</w:t>
+            </w:r>
+            <w:proofErr w:type="spellStart"/>
+            <w:r>
+              <w:rPr>
+                <w:rFonts w:ascii="Consolas" w:hAnsi="Consolas"/>
+              </w:rPr>
+              <w:t>test@email.com</w:t>
+            </w:r>
+            <w:proofErr w:type="spellEnd"/>
+            <w:r>
+              <w:rPr>
+                <w:rFonts w:ascii="Consolas" w:hAnsi="Consolas"/>
+              </w:rPr>
+              <w:t>", "900 Walker Street", "1234567890", "Bank of America");</w:t>
             </w:r>
           </w:p>
         </w:tc>
@@ -9945,21 +9940,21 @@
       <w:pPr>
         <w:pStyle w:val="Heading1"/>
       </w:pPr>
-      <w:bookmarkStart w:id="23" w:name="_Toc33901096"/>
+      <w:bookmarkStart w:id="22" w:name="_Toc34138772"/>
       <w:r>
         <w:t>Subsystem Testing</w:t>
       </w:r>
-      <w:bookmarkEnd w:id="23"/>
+      <w:bookmarkEnd w:id="22"/>
     </w:p>
     <w:p>
       <w:pPr>
         <w:pStyle w:val="Heading2"/>
       </w:pPr>
-      <w:bookmarkStart w:id="24" w:name="_Toc33901097"/>
+      <w:bookmarkStart w:id="23" w:name="_Toc34138773"/>
       <w:r>
         <w:t>Subsystem Test Cases</w:t>
       </w:r>
-      <w:bookmarkEnd w:id="24"/>
+      <w:bookmarkEnd w:id="23"/>
     </w:p>
     <w:p>
       <w:pPr>
@@ -9988,32 +9983,400 @@
     <w:p/>
     <w:p/>
     <w:p>
+      <w:r>
+        <w:br w:type="page"/>
+      </w:r>
+    </w:p>
+    <w:p/>
+    <w:p>
+      <w:r>
+        <w:br w:type="page"/>
+      </w:r>
+    </w:p>
+    <w:p>
       <w:pPr>
         <w:pStyle w:val="Heading1"/>
       </w:pPr>
-      <w:bookmarkStart w:id="25" w:name="_Toc33901098"/>
-      <w:r>
+      <w:bookmarkStart w:id="24" w:name="_Toc34138774"/>
+      <w:r>
+        <w:lastRenderedPageBreak/>
         <w:t>System Testing</w:t>
+      </w:r>
+      <w:bookmarkEnd w:id="24"/>
+    </w:p>
+    <w:p>
+      <w:pPr>
+        <w:pStyle w:val="Heading2"/>
+      </w:pPr>
+      <w:bookmarkStart w:id="25" w:name="_Toc34138775"/>
+      <w:r>
+        <w:t>System Test Cases</w:t>
       </w:r>
       <w:bookmarkEnd w:id="25"/>
     </w:p>
     <w:p>
       <w:pPr>
-        <w:pStyle w:val="Heading2"/>
-      </w:pPr>
-      <w:bookmarkStart w:id="26" w:name="_Toc33901099"/>
-      <w:r>
-        <w:t>System Test Cases</w:t>
-      </w:r>
+        <w:pStyle w:val="Heading3"/>
+      </w:pPr>
+      <w:r>
+        <w:t>Test Identification &amp; Objective (Summary)</w:t>
+      </w:r>
+    </w:p>
+    <w:tbl>
+      <w:tblPr>
+        <w:tblStyle w:val="TableGrid"/>
+        <w:tblW w:w="0" w:type="auto"/>
+        <w:tblLook w:val="04A0" w:firstRow="1" w:lastRow="0" w:firstColumn="1" w:lastColumn="0" w:noHBand="0" w:noVBand="1"/>
+      </w:tblPr>
+      <w:tblGrid>
+        <w:gridCol w:w="4135"/>
+        <w:gridCol w:w="5215"/>
+      </w:tblGrid>
+      <w:tr>
+        <w:tc>
+          <w:tcPr>
+            <w:tcW w:w="9350" w:type="dxa"/>
+            <w:gridSpan w:val="2"/>
+            <w:shd w:val="clear" w:color="auto" w:fill="A5A5A5" w:themeFill="accent3"/>
+          </w:tcPr>
+          <w:p>
+            <w:pPr>
+              <w:jc w:val="center"/>
+            </w:pPr>
+            <w:r>
+              <w:t>Test Cases Summary</w:t>
+            </w:r>
+          </w:p>
+        </w:tc>
+      </w:tr>
+      <w:tr>
+        <w:tc>
+          <w:tcPr>
+            <w:tcW w:w="4135" w:type="dxa"/>
+          </w:tcPr>
+          <w:p>
+            <w:pPr>
+              <w:jc w:val="center"/>
+            </w:pPr>
+            <w:r>
+              <w:t>Unique Identifier</w:t>
+            </w:r>
+          </w:p>
+        </w:tc>
+        <w:tc>
+          <w:tcPr>
+            <w:tcW w:w="5215" w:type="dxa"/>
+          </w:tcPr>
+          <w:p>
+            <w:pPr>
+              <w:jc w:val="center"/>
+            </w:pPr>
+            <w:r>
+              <w:t>Purpose of Test</w:t>
+            </w:r>
+          </w:p>
+        </w:tc>
+      </w:tr>
+      <w:tr>
+        <w:tc>
+          <w:tcPr>
+            <w:tcW w:w="4135" w:type="dxa"/>
+          </w:tcPr>
+          <w:p>
+            <w:r>
+              <w:t>SystemTest-PMS-Login-001-SunnyXX</w:t>
+            </w:r>
+          </w:p>
+        </w:tc>
+        <w:tc>
+          <w:tcPr>
+            <w:tcW w:w="5215" w:type="dxa"/>
+          </w:tcPr>
+          <w:p>
+            <w:r>
+              <w:t xml:space="preserve">Investigate the proper execution of login use case. </w:t>
+            </w:r>
+          </w:p>
+        </w:tc>
+      </w:tr>
+      <w:tr>
+        <w:tc>
+          <w:tcPr>
+            <w:tcW w:w="4135" w:type="dxa"/>
+          </w:tcPr>
+          <w:p>
+            <w:r>
+              <w:t>SystemTest-PMS-Login-001-RainyXX</w:t>
+            </w:r>
+          </w:p>
+        </w:tc>
+        <w:tc>
+          <w:tcPr>
+            <w:tcW w:w="5215" w:type="dxa"/>
+          </w:tcPr>
+          <w:p>
+            <w:r>
+              <w:t xml:space="preserve">Investigate the improper execution of login use case. </w:t>
+            </w:r>
+          </w:p>
+        </w:tc>
+      </w:tr>
+      <w:tr>
+        <w:tc>
+          <w:tcPr>
+            <w:tcW w:w="4135" w:type="dxa"/>
+          </w:tcPr>
+          <w:p/>
+        </w:tc>
+        <w:tc>
+          <w:tcPr>
+            <w:tcW w:w="5215" w:type="dxa"/>
+          </w:tcPr>
+          <w:p/>
+        </w:tc>
+      </w:tr>
+      <w:tr>
+        <w:tc>
+          <w:tcPr>
+            <w:tcW w:w="4135" w:type="dxa"/>
+          </w:tcPr>
+          <w:p/>
+        </w:tc>
+        <w:tc>
+          <w:tcPr>
+            <w:tcW w:w="5215" w:type="dxa"/>
+          </w:tcPr>
+          <w:p/>
+        </w:tc>
+      </w:tr>
+      <w:tr>
+        <w:tc>
+          <w:tcPr>
+            <w:tcW w:w="4135" w:type="dxa"/>
+          </w:tcPr>
+          <w:p/>
+        </w:tc>
+        <w:tc>
+          <w:tcPr>
+            <w:tcW w:w="5215" w:type="dxa"/>
+          </w:tcPr>
+          <w:p/>
+        </w:tc>
+      </w:tr>
+      <w:tr>
+        <w:tc>
+          <w:tcPr>
+            <w:tcW w:w="4135" w:type="dxa"/>
+          </w:tcPr>
+          <w:p/>
+        </w:tc>
+        <w:tc>
+          <w:tcPr>
+            <w:tcW w:w="5215" w:type="dxa"/>
+          </w:tcPr>
+          <w:p/>
+        </w:tc>
+      </w:tr>
+      <w:tr>
+        <w:tc>
+          <w:tcPr>
+            <w:tcW w:w="4135" w:type="dxa"/>
+          </w:tcPr>
+          <w:p/>
+        </w:tc>
+        <w:tc>
+          <w:tcPr>
+            <w:tcW w:w="5215" w:type="dxa"/>
+          </w:tcPr>
+          <w:p/>
+        </w:tc>
+      </w:tr>
+      <w:tr>
+        <w:tc>
+          <w:tcPr>
+            <w:tcW w:w="4135" w:type="dxa"/>
+          </w:tcPr>
+          <w:p/>
+        </w:tc>
+        <w:tc>
+          <w:tcPr>
+            <w:tcW w:w="5215" w:type="dxa"/>
+          </w:tcPr>
+          <w:p/>
+        </w:tc>
+      </w:tr>
+      <w:tr>
+        <w:tc>
+          <w:tcPr>
+            <w:tcW w:w="4135" w:type="dxa"/>
+          </w:tcPr>
+          <w:p/>
+        </w:tc>
+        <w:tc>
+          <w:tcPr>
+            <w:tcW w:w="5215" w:type="dxa"/>
+          </w:tcPr>
+          <w:p/>
+        </w:tc>
+      </w:tr>
+      <w:tr>
+        <w:tc>
+          <w:tcPr>
+            <w:tcW w:w="4135" w:type="dxa"/>
+          </w:tcPr>
+          <w:p/>
+        </w:tc>
+        <w:tc>
+          <w:tcPr>
+            <w:tcW w:w="5215" w:type="dxa"/>
+          </w:tcPr>
+          <w:p/>
+        </w:tc>
+      </w:tr>
+      <w:tr>
+        <w:tc>
+          <w:tcPr>
+            <w:tcW w:w="4135" w:type="dxa"/>
+          </w:tcPr>
+          <w:p/>
+        </w:tc>
+        <w:tc>
+          <w:tcPr>
+            <w:tcW w:w="5215" w:type="dxa"/>
+          </w:tcPr>
+          <w:p/>
+        </w:tc>
+      </w:tr>
+      <w:tr>
+        <w:tc>
+          <w:tcPr>
+            <w:tcW w:w="4135" w:type="dxa"/>
+          </w:tcPr>
+          <w:p/>
+        </w:tc>
+        <w:tc>
+          <w:tcPr>
+            <w:tcW w:w="5215" w:type="dxa"/>
+          </w:tcPr>
+          <w:p/>
+        </w:tc>
+      </w:tr>
+      <w:tr>
+        <w:tc>
+          <w:tcPr>
+            <w:tcW w:w="4135" w:type="dxa"/>
+          </w:tcPr>
+          <w:p/>
+        </w:tc>
+        <w:tc>
+          <w:tcPr>
+            <w:tcW w:w="5215" w:type="dxa"/>
+          </w:tcPr>
+          <w:p/>
+        </w:tc>
+      </w:tr>
+      <w:tr>
+        <w:tc>
+          <w:tcPr>
+            <w:tcW w:w="4135" w:type="dxa"/>
+          </w:tcPr>
+          <w:p/>
+        </w:tc>
+        <w:tc>
+          <w:tcPr>
+            <w:tcW w:w="5215" w:type="dxa"/>
+          </w:tcPr>
+          <w:p/>
+        </w:tc>
+      </w:tr>
+      <w:tr>
+        <w:tc>
+          <w:tcPr>
+            <w:tcW w:w="4135" w:type="dxa"/>
+          </w:tcPr>
+          <w:p/>
+        </w:tc>
+        <w:tc>
+          <w:tcPr>
+            <w:tcW w:w="5215" w:type="dxa"/>
+          </w:tcPr>
+          <w:p/>
+        </w:tc>
+      </w:tr>
+      <w:tr>
+        <w:tc>
+          <w:tcPr>
+            <w:tcW w:w="4135" w:type="dxa"/>
+          </w:tcPr>
+          <w:p/>
+        </w:tc>
+        <w:tc>
+          <w:tcPr>
+            <w:tcW w:w="5215" w:type="dxa"/>
+          </w:tcPr>
+          <w:p/>
+        </w:tc>
+      </w:tr>
+      <w:tr>
+        <w:tc>
+          <w:tcPr>
+            <w:tcW w:w="4135" w:type="dxa"/>
+          </w:tcPr>
+          <w:p/>
+        </w:tc>
+        <w:tc>
+          <w:tcPr>
+            <w:tcW w:w="5215" w:type="dxa"/>
+          </w:tcPr>
+          <w:p/>
+        </w:tc>
+      </w:tr>
+      <w:tr>
+        <w:tc>
+          <w:tcPr>
+            <w:tcW w:w="4135" w:type="dxa"/>
+          </w:tcPr>
+          <w:p/>
+        </w:tc>
+        <w:tc>
+          <w:tcPr>
+            <w:tcW w:w="5215" w:type="dxa"/>
+          </w:tcPr>
+          <w:p/>
+        </w:tc>
+      </w:tr>
+      <w:tr>
+        <w:tc>
+          <w:tcPr>
+            <w:tcW w:w="4135" w:type="dxa"/>
+          </w:tcPr>
+          <w:p/>
+        </w:tc>
+        <w:tc>
+          <w:tcPr>
+            <w:tcW w:w="5215" w:type="dxa"/>
+          </w:tcPr>
+          <w:p/>
+        </w:tc>
+      </w:tr>
+      <w:tr>
+        <w:tc>
+          <w:tcPr>
+            <w:tcW w:w="4135" w:type="dxa"/>
+          </w:tcPr>
+          <w:p/>
+        </w:tc>
+        <w:tc>
+          <w:tcPr>
+            <w:tcW w:w="5215" w:type="dxa"/>
+          </w:tcPr>
+          <w:p/>
+        </w:tc>
+      </w:tr>
+    </w:tbl>
+    <w:p>
+      <w:bookmarkStart w:id="26" w:name="_GoBack"/>
       <w:bookmarkEnd w:id="26"/>
-    </w:p>
-    <w:p>
-      <w:pPr>
-        <w:pStyle w:val="Heading3"/>
-      </w:pPr>
-      <w:r>
-        <w:t>Test Identification &amp; Objective (Summary)</w:t>
-      </w:r>
     </w:p>
     <w:p>
       <w:pPr>
@@ -10092,6 +10455,7 @@
           <w:p>
             <w:proofErr w:type="spellStart"/>
             <w:r>
+              <w:lastRenderedPageBreak/>
               <w:t>emp_id</w:t>
             </w:r>
             <w:proofErr w:type="spellEnd"/>
@@ -10230,7 +10594,6 @@
           </w:tcPr>
           <w:p>
             <w:r>
-              <w:lastRenderedPageBreak/>
               <w:t>1</w:t>
             </w:r>
           </w:p>
@@ -11540,6 +11903,7 @@
             </w:pPr>
             <w:proofErr w:type="spellStart"/>
             <w:r>
+              <w:lastRenderedPageBreak/>
               <w:t>emp_ts</w:t>
             </w:r>
             <w:proofErr w:type="spellEnd"/>
@@ -11557,7 +11921,6 @@
           <w:p>
             <w:proofErr w:type="spellStart"/>
             <w:r>
-              <w:lastRenderedPageBreak/>
               <w:t>ets_id</w:t>
             </w:r>
             <w:proofErr w:type="spellEnd"/>
@@ -12915,8 +13278,20 @@
       </w:tr>
     </w:tbl>
     <w:p/>
-    <w:p/>
-    <w:p/>
+    <w:p>
+      <w:pPr>
+        <w:spacing w:after="0" w:line="240" w:lineRule="auto"/>
+      </w:pPr>
+      <w:r>
+        <w:br w:type="page"/>
+      </w:r>
+    </w:p>
+    <w:p>
+      <w:r>
+        <w:lastRenderedPageBreak/>
+        <w:br w:type="page"/>
+      </w:r>
+    </w:p>
     <w:p>
       <w:pPr>
         <w:pStyle w:val="Heading3"/>
@@ -34911,7 +35286,7 @@
       <w:pPr>
         <w:pStyle w:val="Heading1"/>
       </w:pPr>
-      <w:bookmarkStart w:id="27" w:name="_Toc33901100"/>
+      <w:bookmarkStart w:id="27" w:name="_Toc34138776"/>
       <w:r>
         <w:lastRenderedPageBreak/>
         <w:t>Test Summary Report</w:t>
@@ -34949,7 +35324,7 @@
       <w:pPr>
         <w:pStyle w:val="Heading1"/>
       </w:pPr>
-      <w:bookmarkStart w:id="28" w:name="_Toc33901101"/>
+      <w:bookmarkStart w:id="28" w:name="_Toc34138777"/>
       <w:r>
         <w:lastRenderedPageBreak/>
         <w:t>Risks &amp; Contingencies</w:t>
@@ -34986,7 +35361,7 @@
       <w:pPr>
         <w:pStyle w:val="Heading1"/>
       </w:pPr>
-      <w:bookmarkStart w:id="29" w:name="_Toc33901102"/>
+      <w:bookmarkStart w:id="29" w:name="_Toc34138778"/>
       <w:r>
         <w:lastRenderedPageBreak/>
         <w:t>Approvals</w:t>
@@ -35656,7 +36031,7 @@
       <w:pPr>
         <w:pStyle w:val="Heading1"/>
       </w:pPr>
-      <w:bookmarkStart w:id="30" w:name="_Toc33901103"/>
+      <w:bookmarkStart w:id="30" w:name="_Toc34138779"/>
       <w:r>
         <w:lastRenderedPageBreak/>
         <w:t>Glossary</w:t>
@@ -36067,7 +36442,7 @@
       <w:pPr>
         <w:pStyle w:val="Heading1"/>
       </w:pPr>
-      <w:bookmarkStart w:id="31" w:name="_Toc33901104"/>
+      <w:bookmarkStart w:id="31" w:name="_Toc34138780"/>
       <w:r>
         <w:lastRenderedPageBreak/>
         <w:t>Appendix</w:t>
@@ -36078,7 +36453,7 @@
       <w:pPr>
         <w:pStyle w:val="Heading2"/>
       </w:pPr>
-      <w:bookmarkStart w:id="32" w:name="_Toc33901105"/>
+      <w:bookmarkStart w:id="32" w:name="_Toc34138781"/>
       <w:r>
         <w:t>Appendix A – Test Schedule</w:t>
       </w:r>
@@ -36089,7 +36464,7 @@
       <w:pPr>
         <w:pStyle w:val="Heading2"/>
       </w:pPr>
-      <w:bookmarkStart w:id="33" w:name="_Toc33901106"/>
+      <w:bookmarkStart w:id="33" w:name="_Toc34138782"/>
       <w:r>
         <w:t xml:space="preserve">Appendix B </w:t>
       </w:r>
@@ -38082,7 +38457,6 @@
           <w:b/>
           <w:bCs/>
         </w:rPr>
-        <w:lastRenderedPageBreak/>
         <w:t>Calculate Salary</w:t>
       </w:r>
     </w:p>
@@ -38452,7 +38826,7 @@
       <w:pPr>
         <w:pStyle w:val="Heading2"/>
       </w:pPr>
-      <w:bookmarkStart w:id="34" w:name="_Toc33901107"/>
+      <w:bookmarkStart w:id="34" w:name="_Toc34138783"/>
       <w:r>
         <w:t>Appendix C</w:t>
       </w:r>
@@ -38471,7 +38845,7 @@
       <w:pPr>
         <w:pStyle w:val="Heading2"/>
       </w:pPr>
-      <w:bookmarkStart w:id="35" w:name="_Toc33901108"/>
+      <w:bookmarkStart w:id="35" w:name="_Toc34138784"/>
       <w:r>
         <w:t>Appendix D – GUI Tests</w:t>
       </w:r>
@@ -38481,7 +38855,7 @@
       <w:pPr>
         <w:pStyle w:val="Heading2"/>
       </w:pPr>
-      <w:bookmarkStart w:id="36" w:name="_Toc33901109"/>
+      <w:bookmarkStart w:id="36" w:name="_Toc34138785"/>
       <w:r>
         <w:t>Appendix E -- Diary</w:t>
       </w:r>
@@ -44046,7 +44420,7 @@
     </w:rPrDefault>
     <w:pPrDefault/>
   </w:docDefaults>
-  <w:latentStyles w:defLockedState="0" w:defUIPriority="99" w:defSemiHidden="0" w:defUnhideWhenUsed="0" w:defQFormat="0" w:count="377">
+  <w:latentStyles w:defLockedState="0" w:defUIPriority="99" w:defSemiHidden="0" w:defUnhideWhenUsed="0" w:defQFormat="0" w:count="375">
     <w:lsdException w:name="Normal" w:uiPriority="0" w:qFormat="1"/>
     <w:lsdException w:name="heading 1" w:uiPriority="9" w:qFormat="1"/>
     <w:lsdException w:name="heading 2" w:semiHidden="1" w:uiPriority="9" w:unhideWhenUsed="1" w:qFormat="1"/>
@@ -44152,6 +44526,7 @@
     <w:lsdException w:name="HTML Sample" w:semiHidden="1" w:unhideWhenUsed="1"/>
     <w:lsdException w:name="HTML Typewriter" w:semiHidden="1" w:unhideWhenUsed="1"/>
     <w:lsdException w:name="HTML Variable" w:semiHidden="1" w:unhideWhenUsed="1"/>
+    <w:lsdException w:name="Normal Table" w:semiHidden="1" w:unhideWhenUsed="1"/>
     <w:lsdException w:name="annotation subject" w:semiHidden="1" w:unhideWhenUsed="1"/>
     <w:lsdException w:name="No List" w:semiHidden="1" w:unhideWhenUsed="1"/>
     <w:lsdException w:name="Outline List 1" w:semiHidden="1" w:unhideWhenUsed="1"/>
@@ -44197,9 +44572,11 @@
     <w:lsdException w:name="Table Subtle 1" w:semiHidden="1" w:unhideWhenUsed="1"/>
     <w:lsdException w:name="Table Subtle 2" w:semiHidden="1" w:unhideWhenUsed="1"/>
     <w:lsdException w:name="Table Web 1" w:semiHidden="1" w:unhideWhenUsed="1"/>
+    <w:lsdException w:name="Table Web 2" w:semiHidden="1" w:unhideWhenUsed="1"/>
     <w:lsdException w:name="Table Web 3" w:semiHidden="1" w:unhideWhenUsed="1"/>
     <w:lsdException w:name="Balloon Text" w:semiHidden="1" w:unhideWhenUsed="1"/>
     <w:lsdException w:name="Table Grid" w:uiPriority="39"/>
+    <w:lsdException w:name="Table Theme" w:semiHidden="1" w:unhideWhenUsed="1"/>
     <w:lsdException w:name="Placeholder Text" w:semiHidden="1"/>
     <w:lsdException w:name="No Spacing" w:uiPriority="1" w:qFormat="1"/>
     <w:lsdException w:name="Light Shading" w:uiPriority="60"/>
@@ -44419,8 +44796,6 @@
     <w:lsdException w:name="Smart Hyperlink" w:semiHidden="1" w:unhideWhenUsed="1"/>
     <w:lsdException w:name="Hashtag" w:semiHidden="1" w:unhideWhenUsed="1"/>
     <w:lsdException w:name="Unresolved Mention" w:semiHidden="1" w:unhideWhenUsed="1"/>
-    <w:lsdException w:name="Smart Link" w:semiHidden="1" w:unhideWhenUsed="1"/>
-    <w:lsdException w:name="Smart Link Error" w:semiHidden="1" w:unhideWhenUsed="1"/>
   </w:latentStyles>
   <w:style w:type="paragraph" w:default="1" w:styleId="Normal">
     <w:name w:val="Normal"/>

</xml_diff>